<commit_message>
added create docx from template article and changed invoice demo
</commit_message>
<xml_diff>
--- a/source/_static/files/document-generation/demos/invoice-final-document.docx
+++ b/source/_static/files/document-generation/demos/invoice-final-document.docx
@@ -33,50 +33,32 @@
             </w:pPr>
             <w:r>
               <w:rPr>
-                <w:noProof/>
-                <w:lang w:eastAsia="ru-RU"/>
-              </w:rPr>
-              <w:drawing>
-                <wp:inline distT="0" distB="0" distL="0" distR="0">
-                  <wp:extent cx="2539682" cy="926984"/>
-                  <wp:effectExtent l="0" t="0" r="0" b="0"/>
-                  <wp:docPr id="1" name="Рисунок 1"/>
-                  <wp:cNvGraphicFramePr>
-                    <a:graphicFrameLocks xmlns:a="http://schemas.openxmlformats.org/drawingml/2006/main" noChangeAspect="1"/>
-                  </wp:cNvGraphicFramePr>
-                  <a:graphic xmlns:a="http://schemas.openxmlformats.org/drawingml/2006/main">
-                    <a:graphicData uri="http://schemas.openxmlformats.org/drawingml/2006/picture">
-                      <pic:pic xmlns:pic="http://schemas.openxmlformats.org/drawingml/2006/picture">
-                        <pic:nvPicPr>
-                          <pic:cNvPr id="1" name="create-docx-from-template-logo.png"/>
-                          <pic:cNvPicPr/>
-                        </pic:nvPicPr>
-                        <pic:blipFill>
-                          <a:blip r:embed="rId4">
-                            <a:extLst>
-                              <a:ext uri="{28A0092B-C50C-407E-A947-70E740481C1C}">
-                                <a14:useLocalDpi xmlns:a14="http://schemas.microsoft.com/office/drawing/2010/main" val="0"/>
-                              </a:ext>
-                            </a:extLst>
-                          </a:blip>
-                          <a:stretch>
-                            <a:fillRect/>
-                          </a:stretch>
-                        </pic:blipFill>
-                        <pic:spPr>
-                          <a:xfrm>
-                            <a:off x="0" y="0"/>
-                            <a:ext cx="2539682" cy="926984"/>
-                          </a:xfrm>
-                          <a:prstGeom prst="rect">
-                            <a:avLst/>
-                          </a:prstGeom>
-                        </pic:spPr>
-                      </pic:pic>
-                    </a:graphicData>
-                  </a:graphic>
-                </wp:inline>
-              </w:drawing>
+                <w:lang w:val="en-US"/>
+              </w:rPr>
+              <w:pict>
+                <v:shapetype id="_x0000_t75" coordsize="21600,21600" o:spt="75" o:preferrelative="t" path="m@4@5l@4@11@9@11@9@5xe" filled="f" stroked="f">
+                  <v:stroke joinstyle="miter"/>
+                  <v:formulas>
+                    <v:f eqn="if lineDrawn pixelLineWidth 0"/>
+                    <v:f eqn="sum @0 1 0"/>
+                    <v:f eqn="sum 0 0 @1"/>
+                    <v:f eqn="prod @2 1 2"/>
+                    <v:f eqn="prod @3 21600 pixelWidth"/>
+                    <v:f eqn="prod @3 21600 pixelHeight"/>
+                    <v:f eqn="sum @0 0 1"/>
+                    <v:f eqn="prod @6 1 2"/>
+                    <v:f eqn="prod @7 21600 pixelWidth"/>
+                    <v:f eqn="sum @8 21600 0"/>
+                    <v:f eqn="prod @7 21600 pixelHeight"/>
+                    <v:f eqn="sum @10 21600 0"/>
+                  </v:formulas>
+                  <v:path o:extrusionok="f" gradientshapeok="t" o:connecttype="rect"/>
+                  <o:lock v:ext="edit" aspectratio="t"/>
+                </v:shapetype>
+                <v:shape id="_x0000_i1039" type="#_x0000_t75" style="width:171.6pt;height:61.8pt">
+                  <v:imagedata r:id="rId7" o:title="logo"/>
+                </v:shape>
+              </w:pict>
             </w:r>
           </w:p>
         </w:tc>
@@ -135,8 +117,10 @@
               </w:rPr>
               <w:t>3 Main St.New York NY 97203 USA</w:t>
             </w:r>
-            <w:proofErr w:type="spellStart"/>
-            <w:r>
+          </w:p>
+          <w:p>
+            <w:pPr>
+              <w:jc w:val="right"/>
               <w:rPr>
                 <w:rFonts w:ascii="Helvetica" w:eastAsia="Helvetica" w:hAnsi="Helvetica" w:cs="Times New Roman"/>
                 <w:color w:val="000000"/>
@@ -144,9 +128,7 @@
                 <w:szCs w:val="27"/>
                 <w:lang w:val="en" w:eastAsia="en"/>
               </w:rPr>
-              <w:t/>
-            </w:r>
-            <w:proofErr w:type="spellEnd"/>
+            </w:pPr>
             <w:r>
               <w:rPr>
                 <w:rFonts w:ascii="Helvetica" w:eastAsia="Helvetica" w:hAnsi="Helvetica" w:cs="Times New Roman"/>
@@ -155,12 +137,17 @@
                 <w:szCs w:val="27"/>
                 <w:lang w:val="en" w:eastAsia="en"/>
               </w:rPr>
-              <w:t/>
+              <w:t>sales@sample.com</w:t>
             </w:r>
           </w:p>
           <w:p>
             <w:pPr>
               <w:jc w:val="right"/>
+              <w:rPr>
+                <w:lang w:val="en-US"/>
+              </w:rPr>
+            </w:pPr>
+            <w:r>
               <w:rPr>
                 <w:rFonts w:ascii="Helvetica" w:eastAsia="Helvetica" w:hAnsi="Helvetica" w:cs="Times New Roman"/>
                 <w:color w:val="000000"/>
@@ -168,78 +155,7 @@
                 <w:szCs w:val="27"/>
                 <w:lang w:val="en" w:eastAsia="en"/>
               </w:rPr>
-            </w:pPr>
-            <w:r>
-              <w:rPr>
-                <w:rFonts w:ascii="Helvetica" w:eastAsia="Helvetica" w:hAnsi="Helvetica" w:cs="Times New Roman"/>
-                <w:color w:val="000000"/>
-                <w:sz w:val="27"/>
-                <w:szCs w:val="27"/>
-                <w:lang w:val="en" w:eastAsia="en"/>
-              </w:rPr>
-              <w:t>sales@sample.com</w:t>
-            </w:r>
-            <w:proofErr w:type="spellStart"/>
-            <w:r>
-              <w:rPr>
-                <w:rFonts w:ascii="Helvetica" w:eastAsia="Helvetica" w:hAnsi="Helvetica" w:cs="Times New Roman"/>
-                <w:color w:val="000000"/>
-                <w:sz w:val="27"/>
-                <w:szCs w:val="27"/>
-                <w:lang w:val="en" w:eastAsia="en"/>
-              </w:rPr>
-              <w:t/>
-            </w:r>
-            <w:proofErr w:type="spellEnd"/>
-            <w:r>
-              <w:rPr>
-                <w:rFonts w:ascii="Helvetica" w:eastAsia="Helvetica" w:hAnsi="Helvetica" w:cs="Times New Roman"/>
-                <w:color w:val="000000"/>
-                <w:sz w:val="27"/>
-                <w:szCs w:val="27"/>
-                <w:lang w:val="en" w:eastAsia="en"/>
-              </w:rPr>
-              <w:t/>
-            </w:r>
-          </w:p>
-          <w:p>
-            <w:pPr>
-              <w:jc w:val="right"/>
-              <w:rPr>
-                <w:lang w:val="en-US"/>
-              </w:rPr>
-            </w:pPr>
-            <w:r>
-              <w:rPr>
-                <w:rFonts w:ascii="Helvetica" w:eastAsia="Helvetica" w:hAnsi="Helvetica" w:cs="Times New Roman"/>
-                <w:color w:val="000000"/>
-                <w:sz w:val="27"/>
-                <w:szCs w:val="27"/>
-                <w:lang w:val="en" w:eastAsia="en"/>
-              </w:rPr>
               <w:t>202-555-0131</w:t>
-            </w:r>
-            <w:proofErr w:type="spellStart"/>
-            <w:r>
-              <w:rPr>
-                <w:rFonts w:ascii="Helvetica" w:eastAsia="Helvetica" w:hAnsi="Helvetica" w:cs="Times New Roman"/>
-                <w:color w:val="000000"/>
-                <w:sz w:val="27"/>
-                <w:szCs w:val="27"/>
-                <w:lang w:val="en" w:eastAsia="en"/>
-              </w:rPr>
-              <w:t/>
-            </w:r>
-            <w:proofErr w:type="spellEnd"/>
-            <w:r>
-              <w:rPr>
-                <w:rFonts w:ascii="Helvetica" w:eastAsia="Helvetica" w:hAnsi="Helvetica" w:cs="Times New Roman"/>
-                <w:color w:val="000000"/>
-                <w:sz w:val="27"/>
-                <w:szCs w:val="27"/>
-                <w:lang w:val="en" w:eastAsia="en"/>
-              </w:rPr>
-              <w:t/>
             </w:r>
           </w:p>
         </w:tc>
@@ -251,6 +167,8 @@
           <w:lang w:val="en-US"/>
         </w:rPr>
       </w:pPr>
+      <w:bookmarkStart w:id="1" w:name="_GoBack"/>
+      <w:bookmarkEnd w:id="1"/>
     </w:p>
     <w:tbl>
       <w:tblPr>
@@ -296,7 +214,7 @@
                 <w:lang w:val="en" w:eastAsia="en"/>
               </w:rPr>
             </w:pPr>
-            <w:bookmarkStart w:id="1" w:name="Invoice_INV___InvoiceNum"/>
+            <w:bookmarkStart w:id="2" w:name="Invoice_INV___InvoiceNum"/>
             <w:r>
               <w:rPr>
                 <w:rFonts w:ascii="Helvetica" w:eastAsia="Helvetica" w:hAnsi="Helvetica" w:cs="Times New Roman"/>
@@ -321,7 +239,7 @@
               </w:rPr>
               <w:t>INV 432</w:t>
             </w:r>
-            <w:bookmarkEnd w:id="1"/>
+            <w:bookmarkEnd w:id="2"/>
           </w:p>
           <w:p>
             <w:pPr>
@@ -371,7 +289,7 @@
                 <w:lang w:val="en" w:eastAsia="en"/>
               </w:rPr>
             </w:pPr>
-            <w:bookmarkStart w:id="2" w:name="Payment_Terms__30_days"/>
+            <w:bookmarkStart w:id="3" w:name="Payment_Terms__30_days"/>
             <w:r>
               <w:rPr>
                 <w:rFonts w:ascii="Helvetica" w:eastAsia="Helvetica" w:hAnsi="Helvetica" w:cs="Helvetica"/>
@@ -382,7 +300,7 @@
               </w:rPr>
               <w:t>Payment Terms: 30 days</w:t>
             </w:r>
-            <w:bookmarkEnd w:id="2"/>
+            <w:bookmarkEnd w:id="3"/>
           </w:p>
           <w:p>
             <w:pPr>
@@ -412,8 +330,6 @@
                 <w:lang w:val="en"/>
               </w:rPr>
             </w:pPr>
-            <w:bookmarkStart w:id="3" w:name="_GoBack"/>
-            <w:bookmarkEnd w:id="3"/>
           </w:p>
         </w:tc>
       </w:tr>
@@ -568,7 +484,101 @@
               </w:rPr>
               <w:t>Minimal reporting library</w:t>
             </w:r>
-            <w:proofErr w:type="spellStart"/>
+          </w:p>
+        </w:tc>
+        <w:tc>
+          <w:tcPr>
+            <w:tcW w:w="2336" w:type="dxa"/>
+          </w:tcPr>
+          <w:p>
+            <w:pPr>
+              <w:jc w:val="center"/>
+              <w:cnfStyle w:val="000000100000" w:firstRow="0" w:lastRow="0" w:firstColumn="0" w:lastColumn="0" w:oddVBand="0" w:evenVBand="0" w:oddHBand="1" w:evenHBand="0" w:firstRowFirstColumn="0" w:firstRowLastColumn="0" w:lastRowFirstColumn="0" w:lastRowLastColumn="0"/>
+              <w:rPr>
+                <w:lang w:val="en-US"/>
+              </w:rPr>
+            </w:pPr>
+            <w:r>
+              <w:rPr>
+                <w:lang w:val="en-US"/>
+              </w:rPr>
+              <w:t>10</w:t>
+            </w:r>
+          </w:p>
+        </w:tc>
+        <w:tc>
+          <w:tcPr>
+            <w:tcW w:w="2336" w:type="dxa"/>
+          </w:tcPr>
+          <w:p>
+            <w:pPr>
+              <w:jc w:val="center"/>
+              <w:cnfStyle w:val="000000100000" w:firstRow="0" w:lastRow="0" w:firstColumn="0" w:lastColumn="0" w:oddVBand="0" w:evenVBand="0" w:oddHBand="1" w:evenHBand="0" w:firstRowFirstColumn="0" w:firstRowLastColumn="0" w:lastRowFirstColumn="0" w:lastRowLastColumn="0"/>
+              <w:rPr>
+                <w:lang w:val="en-US"/>
+              </w:rPr>
+            </w:pPr>
+            <w:r>
+              <w:rPr>
+                <w:lang w:val="en-US"/>
+              </w:rPr>
+              <w:t>99</w:t>
+            </w:r>
+          </w:p>
+        </w:tc>
+        <w:tc>
+          <w:tcPr>
+            <w:tcW w:w="2337" w:type="dxa"/>
+          </w:tcPr>
+          <w:p>
+            <w:pPr>
+              <w:jc w:val="center"/>
+              <w:cnfStyle w:val="000000100000" w:firstRow="0" w:lastRow="0" w:firstColumn="0" w:lastColumn="0" w:oddVBand="0" w:evenVBand="0" w:oddHBand="1" w:evenHBand="0" w:firstRowFirstColumn="0" w:firstRowLastColumn="0" w:lastRowFirstColumn="0" w:lastRowLastColumn="0"/>
+              <w:rPr>
+                <w:lang w:val="en-US"/>
+              </w:rPr>
+            </w:pPr>
+            <w:r>
+              <w:rPr>
+                <w:lang w:val="en-US"/>
+              </w:rPr>
+              <w:t>990</w:t>
+            </w:r>
+          </w:p>
+        </w:tc>
+      </w:tr>
+      <w:tr>
+        <w:tc>
+          <w:tcPr>
+            <w:cnfStyle w:val="001000000000" w:firstRow="0" w:lastRow="0" w:firstColumn="1" w:lastColumn="0" w:oddVBand="0" w:evenVBand="0" w:oddHBand="0" w:evenHBand="0" w:firstRowFirstColumn="0" w:firstRowLastColumn="0" w:lastRowFirstColumn="0" w:lastRowLastColumn="0"/>
+            <w:tcW w:w="2336" w:type="dxa"/>
+          </w:tcPr>
+          <w:p>
+            <w:pPr>
+              <w:jc w:val="center"/>
+              <w:rPr>
+                <w:b w:val="0"/>
+                <w:lang w:val="en-US"/>
+              </w:rPr>
+            </w:pPr>
+            <w:r>
+              <w:rPr>
+                <w:b w:val="0"/>
+                <w:lang w:val="en-US"/>
+              </w:rPr>
+              <w:t>Hammer</w:t>
+            </w:r>
+          </w:p>
+          <w:p>
+            <w:pPr>
+              <w:jc w:val="center"/>
+              <w:rPr>
+                <w:i/>
+                <w:sz w:val="18"/>
+                <w:szCs w:val="18"/>
+                <w:lang w:val="en-US"/>
+              </w:rPr>
+            </w:pPr>
             <w:r>
               <w:rPr>
                 <w:b w:val="0"/>
@@ -577,18 +587,7 @@
                 <w:szCs w:val="18"/>
                 <w:lang w:val="en-US"/>
               </w:rPr>
-              <w:t/>
-            </w:r>
-            <w:proofErr w:type="spellEnd"/>
-            <w:r>
-              <w:rPr>
-                <w:b w:val="0"/>
-                <w:i/>
-                <w:sz w:val="18"/>
-                <w:szCs w:val="18"/>
-                <w:lang w:val="en-US"/>
-              </w:rPr>
-              <w:t/>
+              <w:t>Handy tool</w:t>
             </w:r>
           </w:p>
         </w:tc>
@@ -599,30 +598,16 @@
           <w:p>
             <w:pPr>
               <w:jc w:val="center"/>
-              <w:cnfStyle w:val="000000100000" w:firstRow="0" w:lastRow="0" w:firstColumn="0" w:lastColumn="0" w:oddVBand="0" w:evenVBand="0" w:oddHBand="1" w:evenHBand="0" w:firstRowFirstColumn="0" w:firstRowLastColumn="0" w:lastRowFirstColumn="0" w:lastRowLastColumn="0"/>
-              <w:rPr>
-                <w:lang w:val="en-US"/>
-              </w:rPr>
-            </w:pPr>
-            <w:r>
-              <w:rPr>
-                <w:lang w:val="en-US"/>
-              </w:rPr>
-              <w:t>10</w:t>
-            </w:r>
-            <w:proofErr w:type="spellStart"/>
-            <w:r>
-              <w:rPr>
-                <w:lang w:val="en-US"/>
-              </w:rPr>
-              <w:t/>
-            </w:r>
-            <w:proofErr w:type="spellEnd"/>
-            <w:r>
-              <w:rPr>
-                <w:lang w:val="en-US"/>
-              </w:rPr>
-              <w:t/>
+              <w:cnfStyle w:val="000000000000" w:firstRow="0" w:lastRow="0" w:firstColumn="0" w:lastColumn="0" w:oddVBand="0" w:evenVBand="0" w:oddHBand="0" w:evenHBand="0" w:firstRowFirstColumn="0" w:firstRowLastColumn="0" w:lastRowFirstColumn="0" w:lastRowLastColumn="0"/>
+              <w:rPr>
+                <w:lang w:val="en-US"/>
+              </w:rPr>
+            </w:pPr>
+            <w:r>
+              <w:rPr>
+                <w:lang w:val="en-US"/>
+              </w:rPr>
+              <w:t>1000</w:t>
             </w:r>
           </w:p>
         </w:tc>
@@ -633,30 +618,16 @@
           <w:p>
             <w:pPr>
               <w:jc w:val="center"/>
-              <w:cnfStyle w:val="000000100000" w:firstRow="0" w:lastRow="0" w:firstColumn="0" w:lastColumn="0" w:oddVBand="0" w:evenVBand="0" w:oddHBand="1" w:evenHBand="0" w:firstRowFirstColumn="0" w:firstRowLastColumn="0" w:lastRowFirstColumn="0" w:lastRowLastColumn="0"/>
-              <w:rPr>
-                <w:lang w:val="en-US"/>
-              </w:rPr>
-            </w:pPr>
-            <w:r>
-              <w:rPr>
-                <w:lang w:val="en-US"/>
-              </w:rPr>
-              <w:t>99</w:t>
-            </w:r>
-            <w:proofErr w:type="spellStart"/>
-            <w:r>
-              <w:rPr>
-                <w:lang w:val="en-US"/>
-              </w:rPr>
-              <w:t/>
-            </w:r>
-            <w:proofErr w:type="spellEnd"/>
-            <w:r>
-              <w:rPr>
-                <w:lang w:val="en-US"/>
-              </w:rPr>
-              <w:t/>
+              <w:cnfStyle w:val="000000000000" w:firstRow="0" w:lastRow="0" w:firstColumn="0" w:lastColumn="0" w:oddVBand="0" w:evenVBand="0" w:oddHBand="0" w:evenHBand="0" w:firstRowFirstColumn="0" w:firstRowLastColumn="0" w:lastRowFirstColumn="0" w:lastRowLastColumn="0"/>
+              <w:rPr>
+                <w:lang w:val="en-US"/>
+              </w:rPr>
+            </w:pPr>
+            <w:r>
+              <w:rPr>
+                <w:lang w:val="en-US"/>
+              </w:rPr>
+              <w:t>12.44</w:t>
             </w:r>
           </w:p>
         </w:tc>
@@ -667,30 +638,16 @@
           <w:p>
             <w:pPr>
               <w:jc w:val="center"/>
-              <w:cnfStyle w:val="000000100000" w:firstRow="0" w:lastRow="0" w:firstColumn="0" w:lastColumn="0" w:oddVBand="0" w:evenVBand="0" w:oddHBand="1" w:evenHBand="0" w:firstRowFirstColumn="0" w:firstRowLastColumn="0" w:lastRowFirstColumn="0" w:lastRowLastColumn="0"/>
-              <w:rPr>
-                <w:lang w:val="en-US"/>
-              </w:rPr>
-            </w:pPr>
-            <w:r>
-              <w:rPr>
-                <w:lang w:val="en-US"/>
-              </w:rPr>
-              <w:t>990</w:t>
-            </w:r>
-            <w:proofErr w:type="spellStart"/>
-            <w:r>
-              <w:rPr>
-                <w:lang w:val="en-US"/>
-              </w:rPr>
-              <w:t/>
-            </w:r>
-            <w:proofErr w:type="spellEnd"/>
-            <w:r>
-              <w:rPr>
-                <w:lang w:val="en-US"/>
-              </w:rPr>
-              <w:t/>
+              <w:cnfStyle w:val="000000000000" w:firstRow="0" w:lastRow="0" w:firstColumn="0" w:lastColumn="0" w:oddVBand="0" w:evenVBand="0" w:oddHBand="0" w:evenHBand="0" w:firstRowFirstColumn="0" w:firstRowLastColumn="0" w:lastRowFirstColumn="0" w:lastRowLastColumn="0"/>
+              <w:rPr>
+                <w:lang w:val="en-US"/>
+              </w:rPr>
+            </w:pPr>
+            <w:r>
+              <w:rPr>
+                <w:lang w:val="en-US"/>
+              </w:rPr>
+              <w:t>12440</w:t>
             </w:r>
           </w:p>
         </w:tc>
@@ -717,7 +674,7 @@
                 <w:b w:val="0"/>
                 <w:lang w:val="en-US"/>
               </w:rPr>
-              <w:t>Hammer</w:t>
+              <w:t>Fridge</w:t>
             </w:r>
           </w:p>
           <w:p>
@@ -738,9 +695,103 @@
                 <w:szCs w:val="18"/>
                 <w:lang w:val="en-US"/>
               </w:rPr>
-              <w:t>Handy tool</w:t>
-            </w:r>
-            <w:proofErr w:type="spellStart"/>
+              <w:t>Keeps the food cold</w:t>
+            </w:r>
+          </w:p>
+        </w:tc>
+        <w:tc>
+          <w:tcPr>
+            <w:tcW w:w="2336" w:type="dxa"/>
+          </w:tcPr>
+          <w:p>
+            <w:pPr>
+              <w:jc w:val="center"/>
+              <w:cnfStyle w:val="000000100000" w:firstRow="0" w:lastRow="0" w:firstColumn="0" w:lastColumn="0" w:oddVBand="0" w:evenVBand="0" w:oddHBand="1" w:evenHBand="0" w:firstRowFirstColumn="0" w:firstRowLastColumn="0" w:lastRowFirstColumn="0" w:lastRowLastColumn="0"/>
+              <w:rPr>
+                <w:lang w:val="en-US"/>
+              </w:rPr>
+            </w:pPr>
+            <w:r>
+              <w:rPr>
+                <w:lang w:val="en-US"/>
+              </w:rPr>
+              <w:t>1</w:t>
+            </w:r>
+          </w:p>
+        </w:tc>
+        <w:tc>
+          <w:tcPr>
+            <w:tcW w:w="2336" w:type="dxa"/>
+          </w:tcPr>
+          <w:p>
+            <w:pPr>
+              <w:jc w:val="center"/>
+              <w:cnfStyle w:val="000000100000" w:firstRow="0" w:lastRow="0" w:firstColumn="0" w:lastColumn="0" w:oddVBand="0" w:evenVBand="0" w:oddHBand="1" w:evenHBand="0" w:firstRowFirstColumn="0" w:firstRowLastColumn="0" w:lastRowFirstColumn="0" w:lastRowLastColumn="0"/>
+              <w:rPr>
+                <w:lang w:val="en-US"/>
+              </w:rPr>
+            </w:pPr>
+            <w:r>
+              <w:rPr>
+                <w:lang w:val="en-US"/>
+              </w:rPr>
+              <w:t>4219.99</w:t>
+            </w:r>
+          </w:p>
+        </w:tc>
+        <w:tc>
+          <w:tcPr>
+            <w:tcW w:w="2337" w:type="dxa"/>
+          </w:tcPr>
+          <w:p>
+            <w:pPr>
+              <w:jc w:val="center"/>
+              <w:cnfStyle w:val="000000100000" w:firstRow="0" w:lastRow="0" w:firstColumn="0" w:lastColumn="0" w:oddVBand="0" w:evenVBand="0" w:oddHBand="1" w:evenHBand="0" w:firstRowFirstColumn="0" w:firstRowLastColumn="0" w:lastRowFirstColumn="0" w:lastRowLastColumn="0"/>
+              <w:rPr>
+                <w:lang w:val="en-US"/>
+              </w:rPr>
+            </w:pPr>
+            <w:r>
+              <w:rPr>
+                <w:lang w:val="en-US"/>
+              </w:rPr>
+              <w:t>4219.99</w:t>
+            </w:r>
+          </w:p>
+        </w:tc>
+      </w:tr>
+      <w:tr>
+        <w:tc>
+          <w:tcPr>
+            <w:cnfStyle w:val="001000000000" w:firstRow="0" w:lastRow="0" w:firstColumn="1" w:lastColumn="0" w:oddVBand="0" w:evenVBand="0" w:oddHBand="0" w:evenHBand="0" w:firstRowFirstColumn="0" w:firstRowLastColumn="0" w:lastRowFirstColumn="0" w:lastRowLastColumn="0"/>
+            <w:tcW w:w="2336" w:type="dxa"/>
+          </w:tcPr>
+          <w:p>
+            <w:pPr>
+              <w:jc w:val="center"/>
+              <w:rPr>
+                <w:b w:val="0"/>
+                <w:lang w:val="en-US"/>
+              </w:rPr>
+            </w:pPr>
+            <w:r>
+              <w:rPr>
+                <w:b w:val="0"/>
+                <w:lang w:val="en-US"/>
+              </w:rPr>
+              <w:t>Monitor</w:t>
+            </w:r>
+          </w:p>
+          <w:p>
+            <w:pPr>
+              <w:jc w:val="center"/>
+              <w:rPr>
+                <w:i/>
+                <w:sz w:val="18"/>
+                <w:szCs w:val="18"/>
+                <w:lang w:val="en-US"/>
+              </w:rPr>
+            </w:pPr>
             <w:r>
               <w:rPr>
                 <w:b w:val="0"/>
@@ -749,18 +800,7 @@
                 <w:szCs w:val="18"/>
                 <w:lang w:val="en-US"/>
               </w:rPr>
-              <w:t/>
-            </w:r>
-            <w:proofErr w:type="spellEnd"/>
-            <w:r>
-              <w:rPr>
-                <w:b w:val="0"/>
-                <w:i/>
-                <w:sz w:val="18"/>
-                <w:szCs w:val="18"/>
-                <w:lang w:val="en-US"/>
-              </w:rPr>
-              <w:t/>
+              <w:t>Universal display device</w:t>
             </w:r>
           </w:p>
         </w:tc>
@@ -771,30 +811,16 @@
           <w:p>
             <w:pPr>
               <w:jc w:val="center"/>
-              <w:cnfStyle w:val="000000100000" w:firstRow="0" w:lastRow="0" w:firstColumn="0" w:lastColumn="0" w:oddVBand="0" w:evenVBand="0" w:oddHBand="1" w:evenHBand="0" w:firstRowFirstColumn="0" w:firstRowLastColumn="0" w:lastRowFirstColumn="0" w:lastRowLastColumn="0"/>
-              <w:rPr>
-                <w:lang w:val="en-US"/>
-              </w:rPr>
-            </w:pPr>
-            <w:r>
-              <w:rPr>
-                <w:lang w:val="en-US"/>
-              </w:rPr>
-              <w:t>1000</w:t>
-            </w:r>
-            <w:proofErr w:type="spellStart"/>
-            <w:r>
-              <w:rPr>
-                <w:lang w:val="en-US"/>
-              </w:rPr>
-              <w:t/>
-            </w:r>
-            <w:proofErr w:type="spellEnd"/>
-            <w:r>
-              <w:rPr>
-                <w:lang w:val="en-US"/>
-              </w:rPr>
-              <w:t/>
+              <w:cnfStyle w:val="000000000000" w:firstRow="0" w:lastRow="0" w:firstColumn="0" w:lastColumn="0" w:oddVBand="0" w:evenVBand="0" w:oddHBand="0" w:evenHBand="0" w:firstRowFirstColumn="0" w:firstRowLastColumn="0" w:lastRowFirstColumn="0" w:lastRowLastColumn="0"/>
+              <w:rPr>
+                <w:lang w:val="en-US"/>
+              </w:rPr>
+            </w:pPr>
+            <w:r>
+              <w:rPr>
+                <w:lang w:val="en-US"/>
+              </w:rPr>
+              <w:t>5</w:t>
             </w:r>
           </w:p>
         </w:tc>
@@ -805,30 +831,16 @@
           <w:p>
             <w:pPr>
               <w:jc w:val="center"/>
-              <w:cnfStyle w:val="000000100000" w:firstRow="0" w:lastRow="0" w:firstColumn="0" w:lastColumn="0" w:oddVBand="0" w:evenVBand="0" w:oddHBand="1" w:evenHBand="0" w:firstRowFirstColumn="0" w:firstRowLastColumn="0" w:lastRowFirstColumn="0" w:lastRowLastColumn="0"/>
-              <w:rPr>
-                <w:lang w:val="en-US"/>
-              </w:rPr>
-            </w:pPr>
-            <w:r>
-              <w:rPr>
-                <w:lang w:val="en-US"/>
-              </w:rPr>
-              <w:t>12.44</w:t>
-            </w:r>
-            <w:proofErr w:type="spellStart"/>
-            <w:r>
-              <w:rPr>
-                <w:lang w:val="en-US"/>
-              </w:rPr>
-              <w:t/>
-            </w:r>
-            <w:proofErr w:type="spellEnd"/>
-            <w:r>
-              <w:rPr>
-                <w:lang w:val="en-US"/>
-              </w:rPr>
-              <w:t/>
+              <w:cnfStyle w:val="000000000000" w:firstRow="0" w:lastRow="0" w:firstColumn="0" w:lastColumn="0" w:oddVBand="0" w:evenVBand="0" w:oddHBand="0" w:evenHBand="0" w:firstRowFirstColumn="0" w:firstRowLastColumn="0" w:lastRowFirstColumn="0" w:lastRowLastColumn="0"/>
+              <w:rPr>
+                <w:lang w:val="en-US"/>
+              </w:rPr>
+            </w:pPr>
+            <w:r>
+              <w:rPr>
+                <w:lang w:val="en-US"/>
+              </w:rPr>
+              <w:t>99.99</w:t>
             </w:r>
           </w:p>
         </w:tc>
@@ -839,30 +851,16 @@
           <w:p>
             <w:pPr>
               <w:jc w:val="center"/>
-              <w:cnfStyle w:val="000000100000" w:firstRow="0" w:lastRow="0" w:firstColumn="0" w:lastColumn="0" w:oddVBand="0" w:evenVBand="0" w:oddHBand="1" w:evenHBand="0" w:firstRowFirstColumn="0" w:firstRowLastColumn="0" w:lastRowFirstColumn="0" w:lastRowLastColumn="0"/>
-              <w:rPr>
-                <w:lang w:val="en-US"/>
-              </w:rPr>
-            </w:pPr>
-            <w:r>
-              <w:rPr>
-                <w:lang w:val="en-US"/>
-              </w:rPr>
-              <w:t>12440</w:t>
-            </w:r>
-            <w:proofErr w:type="spellStart"/>
-            <w:r>
-              <w:rPr>
-                <w:lang w:val="en-US"/>
-              </w:rPr>
-              <w:t/>
-            </w:r>
-            <w:proofErr w:type="spellEnd"/>
-            <w:r>
-              <w:rPr>
-                <w:lang w:val="en-US"/>
-              </w:rPr>
-              <w:t/>
+              <w:cnfStyle w:val="000000000000" w:firstRow="0" w:lastRow="0" w:firstColumn="0" w:lastColumn="0" w:oddVBand="0" w:evenVBand="0" w:oddHBand="0" w:evenHBand="0" w:firstRowFirstColumn="0" w:firstRowLastColumn="0" w:lastRowFirstColumn="0" w:lastRowLastColumn="0"/>
+              <w:rPr>
+                <w:lang w:val="en-US"/>
+              </w:rPr>
+            </w:pPr>
+            <w:r>
+              <w:rPr>
+                <w:lang w:val="en-US"/>
+              </w:rPr>
+              <w:t>499.95</w:t>
             </w:r>
           </w:p>
         </w:tc>
@@ -889,7 +887,7 @@
                 <w:b w:val="0"/>
                 <w:lang w:val="en-US"/>
               </w:rPr>
-              <w:t>Fridge</w:t>
+              <w:t>Chair</w:t>
             </w:r>
           </w:p>
           <w:p>
@@ -910,29 +908,7 @@
                 <w:szCs w:val="18"/>
                 <w:lang w:val="en-US"/>
               </w:rPr>
-              <w:t>Keeps the food cold</w:t>
-            </w:r>
-            <w:proofErr w:type="spellStart"/>
-            <w:r>
-              <w:rPr>
-                <w:b w:val="0"/>
-                <w:i/>
-                <w:sz w:val="18"/>
-                <w:szCs w:val="18"/>
-                <w:lang w:val="en-US"/>
-              </w:rPr>
-              <w:t/>
-            </w:r>
-            <w:proofErr w:type="spellEnd"/>
-            <w:r>
-              <w:rPr>
-                <w:b w:val="0"/>
-                <w:i/>
-                <w:sz w:val="18"/>
-                <w:szCs w:val="18"/>
-                <w:lang w:val="en-US"/>
-              </w:rPr>
-              <w:t/>
+              <w:t>RESTful place</w:t>
             </w:r>
           </w:p>
         </w:tc>
@@ -952,21 +928,7 @@
               <w:rPr>
                 <w:lang w:val="en-US"/>
               </w:rPr>
-              <w:t>1</w:t>
-            </w:r>
-            <w:proofErr w:type="spellStart"/>
-            <w:r>
-              <w:rPr>
-                <w:lang w:val="en-US"/>
-              </w:rPr>
-              <w:t/>
-            </w:r>
-            <w:proofErr w:type="spellEnd"/>
-            <w:r>
-              <w:rPr>
-                <w:lang w:val="en-US"/>
-              </w:rPr>
-              <w:t/>
+              <w:t>100</w:t>
             </w:r>
           </w:p>
         </w:tc>
@@ -986,21 +948,7 @@
               <w:rPr>
                 <w:lang w:val="en-US"/>
               </w:rPr>
-              <w:t>4219.99</w:t>
-            </w:r>
-            <w:proofErr w:type="spellStart"/>
-            <w:r>
-              <w:rPr>
-                <w:lang w:val="en-US"/>
-              </w:rPr>
-              <w:t/>
-            </w:r>
-            <w:proofErr w:type="spellEnd"/>
-            <w:r>
-              <w:rPr>
-                <w:lang w:val="en-US"/>
-              </w:rPr>
-              <w:t/>
+              <w:t>7.23</w:t>
             </w:r>
           </w:p>
         </w:tc>
@@ -1020,365 +968,7 @@
               <w:rPr>
                 <w:lang w:val="en-US"/>
               </w:rPr>
-              <w:t>4219.99</w:t>
-            </w:r>
-            <w:proofErr w:type="spellStart"/>
-            <w:r>
-              <w:rPr>
-                <w:lang w:val="en-US"/>
-              </w:rPr>
-              <w:t/>
-            </w:r>
-            <w:proofErr w:type="spellEnd"/>
-            <w:r>
-              <w:rPr>
-                <w:lang w:val="en-US"/>
-              </w:rPr>
-              <w:t/>
-            </w:r>
-          </w:p>
-        </w:tc>
-      </w:tr>
-      <w:tr>
-        <w:trPr>
-          <w:cnfStyle w:val="000000100000" w:firstRow="0" w:lastRow="0" w:firstColumn="0" w:lastColumn="0" w:oddVBand="0" w:evenVBand="0" w:oddHBand="1" w:evenHBand="0" w:firstRowFirstColumn="0" w:firstRowLastColumn="0" w:lastRowFirstColumn="0" w:lastRowLastColumn="0"/>
-        </w:trPr>
-        <w:tc>
-          <w:tcPr>
-            <w:cnfStyle w:val="001000000000" w:firstRow="0" w:lastRow="0" w:firstColumn="1" w:lastColumn="0" w:oddVBand="0" w:evenVBand="0" w:oddHBand="0" w:evenHBand="0" w:firstRowFirstColumn="0" w:firstRowLastColumn="0" w:lastRowFirstColumn="0" w:lastRowLastColumn="0"/>
-            <w:tcW w:w="2336" w:type="dxa"/>
-          </w:tcPr>
-          <w:p>
-            <w:pPr>
-              <w:jc w:val="center"/>
-              <w:rPr>
-                <w:b w:val="0"/>
-                <w:lang w:val="en-US"/>
-              </w:rPr>
-            </w:pPr>
-            <w:r>
-              <w:rPr>
-                <w:b w:val="0"/>
-                <w:lang w:val="en-US"/>
-              </w:rPr>
-              <w:t>Monitor</w:t>
-            </w:r>
-          </w:p>
-          <w:p>
-            <w:pPr>
-              <w:jc w:val="center"/>
-              <w:rPr>
-                <w:i/>
-                <w:sz w:val="18"/>
-                <w:szCs w:val="18"/>
-                <w:lang w:val="en-US"/>
-              </w:rPr>
-            </w:pPr>
-            <w:r>
-              <w:rPr>
-                <w:b w:val="0"/>
-                <w:i/>
-                <w:sz w:val="18"/>
-                <w:szCs w:val="18"/>
-                <w:lang w:val="en-US"/>
-              </w:rPr>
-              <w:t>Universal display device</w:t>
-            </w:r>
-            <w:proofErr w:type="spellStart"/>
-            <w:r>
-              <w:rPr>
-                <w:b w:val="0"/>
-                <w:i/>
-                <w:sz w:val="18"/>
-                <w:szCs w:val="18"/>
-                <w:lang w:val="en-US"/>
-              </w:rPr>
-              <w:t/>
-            </w:r>
-            <w:proofErr w:type="spellEnd"/>
-            <w:r>
-              <w:rPr>
-                <w:b w:val="0"/>
-                <w:i/>
-                <w:sz w:val="18"/>
-                <w:szCs w:val="18"/>
-                <w:lang w:val="en-US"/>
-              </w:rPr>
-              <w:t/>
-            </w:r>
-          </w:p>
-        </w:tc>
-        <w:tc>
-          <w:tcPr>
-            <w:tcW w:w="2336" w:type="dxa"/>
-          </w:tcPr>
-          <w:p>
-            <w:pPr>
-              <w:jc w:val="center"/>
-              <w:cnfStyle w:val="000000100000" w:firstRow="0" w:lastRow="0" w:firstColumn="0" w:lastColumn="0" w:oddVBand="0" w:evenVBand="0" w:oddHBand="1" w:evenHBand="0" w:firstRowFirstColumn="0" w:firstRowLastColumn="0" w:lastRowFirstColumn="0" w:lastRowLastColumn="0"/>
-              <w:rPr>
-                <w:lang w:val="en-US"/>
-              </w:rPr>
-            </w:pPr>
-            <w:r>
-              <w:rPr>
-                <w:lang w:val="en-US"/>
-              </w:rPr>
-              <w:t>5</w:t>
-            </w:r>
-            <w:proofErr w:type="spellStart"/>
-            <w:r>
-              <w:rPr>
-                <w:lang w:val="en-US"/>
-              </w:rPr>
-              <w:t/>
-            </w:r>
-            <w:proofErr w:type="spellEnd"/>
-            <w:r>
-              <w:rPr>
-                <w:lang w:val="en-US"/>
-              </w:rPr>
-              <w:t/>
-            </w:r>
-          </w:p>
-        </w:tc>
-        <w:tc>
-          <w:tcPr>
-            <w:tcW w:w="2336" w:type="dxa"/>
-          </w:tcPr>
-          <w:p>
-            <w:pPr>
-              <w:jc w:val="center"/>
-              <w:cnfStyle w:val="000000100000" w:firstRow="0" w:lastRow="0" w:firstColumn="0" w:lastColumn="0" w:oddVBand="0" w:evenVBand="0" w:oddHBand="1" w:evenHBand="0" w:firstRowFirstColumn="0" w:firstRowLastColumn="0" w:lastRowFirstColumn="0" w:lastRowLastColumn="0"/>
-              <w:rPr>
-                <w:lang w:val="en-US"/>
-              </w:rPr>
-            </w:pPr>
-            <w:r>
-              <w:rPr>
-                <w:lang w:val="en-US"/>
-              </w:rPr>
-              <w:t>99.99</w:t>
-            </w:r>
-            <w:proofErr w:type="spellStart"/>
-            <w:r>
-              <w:rPr>
-                <w:lang w:val="en-US"/>
-              </w:rPr>
-              <w:t/>
-            </w:r>
-            <w:proofErr w:type="spellEnd"/>
-            <w:r>
-              <w:rPr>
-                <w:lang w:val="en-US"/>
-              </w:rPr>
-              <w:t/>
-            </w:r>
-          </w:p>
-        </w:tc>
-        <w:tc>
-          <w:tcPr>
-            <w:tcW w:w="2337" w:type="dxa"/>
-          </w:tcPr>
-          <w:p>
-            <w:pPr>
-              <w:jc w:val="center"/>
-              <w:cnfStyle w:val="000000100000" w:firstRow="0" w:lastRow="0" w:firstColumn="0" w:lastColumn="0" w:oddVBand="0" w:evenVBand="0" w:oddHBand="1" w:evenHBand="0" w:firstRowFirstColumn="0" w:firstRowLastColumn="0" w:lastRowFirstColumn="0" w:lastRowLastColumn="0"/>
-              <w:rPr>
-                <w:lang w:val="en-US"/>
-              </w:rPr>
-            </w:pPr>
-            <w:r>
-              <w:rPr>
-                <w:lang w:val="en-US"/>
-              </w:rPr>
-              <w:t>499.95</w:t>
-            </w:r>
-            <w:proofErr w:type="spellStart"/>
-            <w:r>
-              <w:rPr>
-                <w:lang w:val="en-US"/>
-              </w:rPr>
-              <w:t/>
-            </w:r>
-            <w:proofErr w:type="spellEnd"/>
-            <w:r>
-              <w:rPr>
-                <w:lang w:val="en-US"/>
-              </w:rPr>
-              <w:t/>
-            </w:r>
-          </w:p>
-        </w:tc>
-      </w:tr>
-      <w:tr>
-        <w:trPr>
-          <w:cnfStyle w:val="000000100000" w:firstRow="0" w:lastRow="0" w:firstColumn="0" w:lastColumn="0" w:oddVBand="0" w:evenVBand="0" w:oddHBand="1" w:evenHBand="0" w:firstRowFirstColumn="0" w:firstRowLastColumn="0" w:lastRowFirstColumn="0" w:lastRowLastColumn="0"/>
-        </w:trPr>
-        <w:tc>
-          <w:tcPr>
-            <w:cnfStyle w:val="001000000000" w:firstRow="0" w:lastRow="0" w:firstColumn="1" w:lastColumn="0" w:oddVBand="0" w:evenVBand="0" w:oddHBand="0" w:evenHBand="0" w:firstRowFirstColumn="0" w:firstRowLastColumn="0" w:lastRowFirstColumn="0" w:lastRowLastColumn="0"/>
-            <w:tcW w:w="2336" w:type="dxa"/>
-          </w:tcPr>
-          <w:p>
-            <w:pPr>
-              <w:jc w:val="center"/>
-              <w:rPr>
-                <w:b w:val="0"/>
-                <w:lang w:val="en-US"/>
-              </w:rPr>
-            </w:pPr>
-            <w:r>
-              <w:rPr>
-                <w:b w:val="0"/>
-                <w:lang w:val="en-US"/>
-              </w:rPr>
-              <w:t>Chair</w:t>
-            </w:r>
-          </w:p>
-          <w:p>
-            <w:pPr>
-              <w:jc w:val="center"/>
-              <w:rPr>
-                <w:i/>
-                <w:sz w:val="18"/>
-                <w:szCs w:val="18"/>
-                <w:lang w:val="en-US"/>
-              </w:rPr>
-            </w:pPr>
-            <w:r>
-              <w:rPr>
-                <w:b w:val="0"/>
-                <w:i/>
-                <w:sz w:val="18"/>
-                <w:szCs w:val="18"/>
-                <w:lang w:val="en-US"/>
-              </w:rPr>
-              <w:t>RESTful place</w:t>
-            </w:r>
-            <w:proofErr w:type="spellStart"/>
-            <w:r>
-              <w:rPr>
-                <w:b w:val="0"/>
-                <w:i/>
-                <w:sz w:val="18"/>
-                <w:szCs w:val="18"/>
-                <w:lang w:val="en-US"/>
-              </w:rPr>
-              <w:t/>
-            </w:r>
-            <w:proofErr w:type="spellEnd"/>
-            <w:r>
-              <w:rPr>
-                <w:b w:val="0"/>
-                <w:i/>
-                <w:sz w:val="18"/>
-                <w:szCs w:val="18"/>
-                <w:lang w:val="en-US"/>
-              </w:rPr>
-              <w:t/>
-            </w:r>
-          </w:p>
-        </w:tc>
-        <w:tc>
-          <w:tcPr>
-            <w:tcW w:w="2336" w:type="dxa"/>
-          </w:tcPr>
-          <w:p>
-            <w:pPr>
-              <w:jc w:val="center"/>
-              <w:cnfStyle w:val="000000100000" w:firstRow="0" w:lastRow="0" w:firstColumn="0" w:lastColumn="0" w:oddVBand="0" w:evenVBand="0" w:oddHBand="1" w:evenHBand="0" w:firstRowFirstColumn="0" w:firstRowLastColumn="0" w:lastRowFirstColumn="0" w:lastRowLastColumn="0"/>
-              <w:rPr>
-                <w:lang w:val="en-US"/>
-              </w:rPr>
-            </w:pPr>
-            <w:r>
-              <w:rPr>
-                <w:lang w:val="en-US"/>
-              </w:rPr>
-              <w:t>100</w:t>
-            </w:r>
-            <w:proofErr w:type="spellStart"/>
-            <w:r>
-              <w:rPr>
-                <w:lang w:val="en-US"/>
-              </w:rPr>
-              <w:t/>
-            </w:r>
-            <w:proofErr w:type="spellEnd"/>
-            <w:r>
-              <w:rPr>
-                <w:lang w:val="en-US"/>
-              </w:rPr>
-              <w:t/>
-            </w:r>
-          </w:p>
-        </w:tc>
-        <w:tc>
-          <w:tcPr>
-            <w:tcW w:w="2336" w:type="dxa"/>
-          </w:tcPr>
-          <w:p>
-            <w:pPr>
-              <w:jc w:val="center"/>
-              <w:cnfStyle w:val="000000100000" w:firstRow="0" w:lastRow="0" w:firstColumn="0" w:lastColumn="0" w:oddVBand="0" w:evenVBand="0" w:oddHBand="1" w:evenHBand="0" w:firstRowFirstColumn="0" w:firstRowLastColumn="0" w:lastRowFirstColumn="0" w:lastRowLastColumn="0"/>
-              <w:rPr>
-                <w:lang w:val="en-US"/>
-              </w:rPr>
-            </w:pPr>
-            <w:r>
-              <w:rPr>
-                <w:lang w:val="en-US"/>
-              </w:rPr>
-              <w:t>7.23</w:t>
-            </w:r>
-            <w:proofErr w:type="spellStart"/>
-            <w:r>
-              <w:rPr>
-                <w:lang w:val="en-US"/>
-              </w:rPr>
-              <w:t/>
-            </w:r>
-            <w:proofErr w:type="spellEnd"/>
-            <w:r>
-              <w:rPr>
-                <w:lang w:val="en-US"/>
-              </w:rPr>
-              <w:t/>
-            </w:r>
-          </w:p>
-        </w:tc>
-        <w:tc>
-          <w:tcPr>
-            <w:tcW w:w="2337" w:type="dxa"/>
-          </w:tcPr>
-          <w:p>
-            <w:pPr>
-              <w:jc w:val="center"/>
-              <w:cnfStyle w:val="000000100000" w:firstRow="0" w:lastRow="0" w:firstColumn="0" w:lastColumn="0" w:oddVBand="0" w:evenVBand="0" w:oddHBand="1" w:evenHBand="0" w:firstRowFirstColumn="0" w:firstRowLastColumn="0" w:lastRowFirstColumn="0" w:lastRowLastColumn="0"/>
-              <w:rPr>
-                <w:lang w:val="en-US"/>
-              </w:rPr>
-            </w:pPr>
-            <w:r>
-              <w:rPr>
-                <w:lang w:val="en-US"/>
-              </w:rPr>
               <w:t>723</w:t>
-            </w:r>
-            <w:proofErr w:type="spellStart"/>
-            <w:r>
-              <w:rPr>
-                <w:lang w:val="en-US"/>
-              </w:rPr>
-              <w:t/>
-            </w:r>
-            <w:proofErr w:type="spellEnd"/>
-            <w:r>
-              <w:rPr>
-                <w:lang w:val="en-US"/>
-              </w:rPr>
-              <w:t/>
             </w:r>
           </w:p>
         </w:tc>
@@ -1718,28 +1308,6 @@
               </w:rPr>
               <w:t xml:space="preserve"> INV 432</w:t>
             </w:r>
-            <w:proofErr w:type="spellStart"/>
-            <w:r>
-              <w:rPr>
-                <w:rFonts w:ascii="Helvetica" w:eastAsia="Helvetica" w:hAnsi="Helvetica" w:cs="Times New Roman"/>
-                <w:color w:val="000000"/>
-                <w:sz w:val="23"/>
-                <w:szCs w:val="23"/>
-                <w:lang w:val="en" w:eastAsia="en"/>
-              </w:rPr>
-              <w:t/>
-            </w:r>
-            <w:proofErr w:type="spellEnd"/>
-            <w:r>
-              <w:rPr>
-                <w:rFonts w:ascii="Helvetica" w:eastAsia="Helvetica" w:hAnsi="Helvetica" w:cs="Times New Roman"/>
-                <w:color w:val="000000"/>
-                <w:sz w:val="23"/>
-                <w:szCs w:val="23"/>
-                <w:lang w:val="en" w:eastAsia="en"/>
-              </w:rPr>
-              <w:t/>
-            </w:r>
             <w:bookmarkEnd w:id="10"/>
           </w:p>
         </w:tc>
@@ -1831,7 +1399,7 @@
                           <pic:cNvPicPr/>
                         </pic:nvPicPr>
                         <pic:blipFill>
-                          <a:blip r:embed="rId5"/>
+                          <a:blip r:embed="rId8"/>
                           <a:stretch>
                             <a:fillRect/>
                           </a:stretch>
@@ -2320,6 +1888,7 @@
   <w:style w:type="character" w:default="1" w:styleId="a0">
     <w:name w:val="Default Paragraph Font"/>
     <w:uiPriority w:val="1"/>
+    <w:semiHidden/>
     <w:unhideWhenUsed/>
   </w:style>
   <w:style w:type="table" w:default="1" w:styleId="a1">
@@ -2780,6 +2349,15 @@
 </file>
 
 <file path=customXml/item1.xml><?xml version="1.0" encoding="utf-8"?>
+<?mso-contentType ?>
+<FormTemplates xmlns="http://schemas.microsoft.com/sharepoint/v3/contenttype/forms">
+  <Display>DocumentLibraryForm</Display>
+  <Edit>DocumentLibraryForm</Edit>
+  <New>DocumentLibraryForm</New>
+</FormTemplates>
+</file>
+
+<file path=customXml/item2.xml><?xml version="1.0" encoding="utf-8"?>
 <ct:contentTypeSchema xmlns:ct="http://schemas.microsoft.com/office/2006/metadata/contentType" xmlns:ma="http://schemas.microsoft.com/office/2006/metadata/properties/metaAttributes" ct:_="" ma:_="" ma:contentTypeName="Document" ma:contentTypeID="0x010100833D70150101C8418DE34EAEBD2B6CC6" ma:contentTypeVersion="2" ma:contentTypeDescription="Create a new document." ma:contentTypeScope="" ma:versionID="8a7d82b179433afd5543f6c7af0f1526">
   <xs:schema xmlns:xsd="http://www.w3.org/2001/XMLSchema" xmlns:xs="http://www.w3.org/2001/XMLSchema" xmlns:p="http://schemas.microsoft.com/office/2006/metadata/properties" xmlns:ns2="bb8d87c2-ddd4-4943-b0c6-96bb3ef11dfb" targetNamespace="http://schemas.microsoft.com/office/2006/metadata/properties" ma:root="true" ma:fieldsID="806ffb399e143c8924ed318d5db25d6d" ns2:_="">
     <xs:import namespace="bb8d87c2-ddd4-4943-b0c6-96bb3ef11dfb"/>
@@ -2911,15 +2489,6 @@
 </ct:contentTypeSchema>
 </file>
 
-<file path=customXml/item2.xml><?xml version="1.0" encoding="utf-8"?>
-<?mso-contentType ?>
-<FormTemplates xmlns="http://schemas.microsoft.com/sharepoint/v3/contenttype/forms">
-  <Display>DocumentLibraryForm</Display>
-  <Edit>DocumentLibraryForm</Edit>
-  <New>DocumentLibraryForm</New>
-</FormTemplates>
-</file>
-
 <file path=customXml/item3.xml><?xml version="1.0" encoding="utf-8"?>
 <p:properties xmlns:p="http://schemas.microsoft.com/office/2006/metadata/properties" xmlns:xsi="http://www.w3.org/2001/XMLSchema-instance" xmlns:pc="http://schemas.microsoft.com/office/infopath/2007/PartnerControls">
   <documentManagement/>
@@ -2927,13 +2496,36 @@
 </file>
 
 <file path=customXml/itemProps1.xml><?xml version="1.0" encoding="utf-8"?>
-<ds:datastoreItem xmlns:ds="http://schemas.openxmlformats.org/officeDocument/2006/customXml" ds:itemID="{96BCD8A4-576F-4444-93F6-40339DCEA60C}"/>
+<ds:datastoreItem xmlns:ds="http://schemas.openxmlformats.org/officeDocument/2006/customXml" ds:itemID="{2E258D8D-B4C5-4E9C-8210-E52972A28746}">
+  <ds:schemaRefs>
+    <ds:schemaRef ds:uri="http://schemas.microsoft.com/sharepoint/v3/contenttype/forms"/>
+  </ds:schemaRefs>
+</ds:datastoreItem>
 </file>
 
 <file path=customXml/itemProps2.xml><?xml version="1.0" encoding="utf-8"?>
-<ds:datastoreItem xmlns:ds="http://schemas.openxmlformats.org/officeDocument/2006/customXml" ds:itemID="{2E258D8D-B4C5-4E9C-8210-E52972A28746}"/>
+<ds:datastoreItem xmlns:ds="http://schemas.openxmlformats.org/officeDocument/2006/customXml" ds:itemID="{96BCD8A4-576F-4444-93F6-40339DCEA60C}">
+  <ds:schemaRefs>
+    <ds:schemaRef ds:uri="http://schemas.microsoft.com/office/2006/metadata/contentType"/>
+    <ds:schemaRef ds:uri="http://schemas.microsoft.com/office/2006/metadata/properties/metaAttributes"/>
+    <ds:schemaRef ds:uri="http://www.w3.org/2001/XMLSchema"/>
+    <ds:schemaRef ds:uri="http://schemas.microsoft.com/office/2006/metadata/properties"/>
+    <ds:schemaRef ds:uri="bb8d87c2-ddd4-4943-b0c6-96bb3ef11dfb"/>
+    <ds:schemaRef ds:uri="http://schemas.microsoft.com/office/2006/documentManagement/types"/>
+    <ds:schemaRef ds:uri="http://schemas.microsoft.com/office/infopath/2007/PartnerControls"/>
+    <ds:schemaRef ds:uri="http://schemas.openxmlformats.org/package/2006/metadata/core-properties"/>
+    <ds:schemaRef ds:uri="http://purl.org/dc/elements/1.1/"/>
+    <ds:schemaRef ds:uri="http://purl.org/dc/terms/"/>
+    <ds:schemaRef ds:uri="http://schemas.microsoft.com/internal/obd"/>
+  </ds:schemaRefs>
+</ds:datastoreItem>
 </file>
 
 <file path=customXml/itemProps3.xml><?xml version="1.0" encoding="utf-8"?>
-<ds:datastoreItem xmlns:ds="http://schemas.openxmlformats.org/officeDocument/2006/customXml" ds:itemID="{D2E75BCC-942B-4CE1-96DD-9C7F0E845C9C}"/>
+<ds:datastoreItem xmlns:ds="http://schemas.openxmlformats.org/officeDocument/2006/customXml" ds:itemID="{D2E75BCC-942B-4CE1-96DD-9C7F0E845C9C}">
+  <ds:schemaRefs>
+    <ds:schemaRef ds:uri="http://schemas.microsoft.com/office/2006/metadata/properties"/>
+    <ds:schemaRef ds:uri="http://schemas.microsoft.com/office/infopath/2007/PartnerControls"/>
+  </ds:schemaRefs>
+</ds:datastoreItem>
 </file>
</xml_diff>